<commit_message>
Made ammendmant to func requirements.
</commit_message>
<xml_diff>
--- a/DOCUMENTATION TEAM 6/FUNCTIONAL REQUIREMENTS/Functional Requirements T6.docx
+++ b/DOCUMENTATION TEAM 6/FUNCTIONAL REQUIREMENTS/Functional Requirements T6.docx
@@ -154,7 +154,10 @@
         </w:numPr>
       </w:pPr>
       <w:r>
-        <w:t>Create and update assigned tasks.</w:t>
+        <w:t>U</w:t>
+      </w:r>
+      <w:r>
+        <w:t>pdate assigned tasks.</w:t>
       </w:r>
     </w:p>
     <w:p>
@@ -207,15 +210,7 @@
         </w:numPr>
       </w:pPr>
       <w:r>
-        <w:t xml:space="preserve">Tasks </w:t>
-      </w:r>
-      <w:proofErr w:type="spellStart"/>
-      <w:r>
-        <w:t>can not</w:t>
-      </w:r>
-      <w:proofErr w:type="spellEnd"/>
-      <w:r>
-        <w:t xml:space="preserve"> be deleted but can be updated to ensure accurate auditing.</w:t>
+        <w:t>Tasks can not be deleted but can be updated to ensure accurate auditing.</w:t>
       </w:r>
     </w:p>
     <w:p>
@@ -375,15 +370,7 @@
         </w:numPr>
       </w:pPr>
       <w:r>
-        <w:t xml:space="preserve">The system will use </w:t>
-      </w:r>
-      <w:proofErr w:type="spellStart"/>
-      <w:r>
-        <w:t>OpenAuth</w:t>
-      </w:r>
-      <w:proofErr w:type="spellEnd"/>
-      <w:r>
-        <w:t xml:space="preserve"> for secure authentication and compatibility with the existing systems in use by the client.</w:t>
+        <w:t>The system will use OpenAuth for secure authentication and compatibility with the existing systems in use by the client.</w:t>
       </w:r>
     </w:p>
     <w:p>
@@ -3359,20 +3346,20 @@
 </file>
 
 <file path=customXml/item2.xml><?xml version="1.0" encoding="utf-8"?>
+<p:properties xmlns:p="http://schemas.microsoft.com/office/2006/metadata/properties" xmlns:xsi="http://www.w3.org/2001/XMLSchema-instance" xmlns:pc="http://schemas.microsoft.com/office/infopath/2007/PartnerControls">
+  <documentManagement>
+    <_activity xmlns="66def9ea-8e4b-4200-8b01-621e1ae0d9b4" xsi:nil="true"/>
+  </documentManagement>
+</p:properties>
+</file>
+
+<file path=customXml/item3.xml><?xml version="1.0" encoding="utf-8"?>
 <?mso-contentType ?>
 <FormTemplates xmlns="http://schemas.microsoft.com/sharepoint/v3/contenttype/forms">
   <Display>DocumentLibraryForm</Display>
   <Edit>DocumentLibraryForm</Edit>
   <New>DocumentLibraryForm</New>
 </FormTemplates>
-</file>
-
-<file path=customXml/item3.xml><?xml version="1.0" encoding="utf-8"?>
-<p:properties xmlns:p="http://schemas.microsoft.com/office/2006/metadata/properties" xmlns:xsi="http://www.w3.org/2001/XMLSchema-instance" xmlns:pc="http://schemas.microsoft.com/office/infopath/2007/PartnerControls">
-  <documentManagement>
-    <_activity xmlns="66def9ea-8e4b-4200-8b01-621e1ae0d9b4" xsi:nil="true"/>
-  </documentManagement>
-</p:properties>
 </file>
 
 <file path=customXml/itemProps1.xml><?xml version="1.0" encoding="utf-8"?>
@@ -3395,14 +3382,6 @@
 </file>
 
 <file path=customXml/itemProps2.xml><?xml version="1.0" encoding="utf-8"?>
-<ds:datastoreItem xmlns:ds="http://schemas.openxmlformats.org/officeDocument/2006/customXml" ds:itemID="{EC8E5729-A03C-4C00-8A77-65BEAC66CFC9}">
-  <ds:schemaRefs>
-    <ds:schemaRef ds:uri="http://schemas.microsoft.com/sharepoint/v3/contenttype/forms"/>
-  </ds:schemaRefs>
-</ds:datastoreItem>
-</file>
-
-<file path=customXml/itemProps3.xml><?xml version="1.0" encoding="utf-8"?>
 <ds:datastoreItem xmlns:ds="http://schemas.openxmlformats.org/officeDocument/2006/customXml" ds:itemID="{E05E0BC8-8BDA-4911-B4AF-016BA95C3A07}">
   <ds:schemaRefs>
     <ds:schemaRef ds:uri="http://schemas.microsoft.com/office/2006/metadata/properties"/>
@@ -3410,4 +3389,12 @@
     <ds:schemaRef ds:uri="66def9ea-8e4b-4200-8b01-621e1ae0d9b4"/>
   </ds:schemaRefs>
 </ds:datastoreItem>
+</file>
+
+<file path=customXml/itemProps3.xml><?xml version="1.0" encoding="utf-8"?>
+<ds:datastoreItem xmlns:ds="http://schemas.openxmlformats.org/officeDocument/2006/customXml" ds:itemID="{EC8E5729-A03C-4C00-8A77-65BEAC66CFC9}">
+  <ds:schemaRefs>
+    <ds:schemaRef ds:uri="http://schemas.microsoft.com/sharepoint/v3/contenttype/forms"/>
+  </ds:schemaRefs>
+</ds:datastoreItem>
 </file>
</xml_diff>